<commit_message>
Update DiemKhongChe - XEPLOAI
</commit_message>
<xml_diff>
--- a/Final Report/Thiet ke du lieu.docx
+++ b/Final Report/Thiet ke du lieu.docx
@@ -295,7 +295,7 @@
         </w:rPr>
         <w:lastRenderedPageBreak/>
         <w:drawing>
-          <wp:inline distT="0" distB="0" distL="0" distR="0" wp14:anchorId="6FCBD577" wp14:editId="79C91F6D">
+          <wp:inline distT="0" distB="0" distL="0" distR="0" wp14:anchorId="32F3CAE6" wp14:editId="4DBB9E6A">
             <wp:extent cx="1562235" cy="5410669"/>
             <wp:effectExtent l="0" t="0" r="0" b="0"/>
             <wp:docPr id="596776247" name="Picture 1" descr="A screenshot of a computer&#10;&#10;Description automatically generated with low confidence"/>
@@ -370,7 +370,18 @@
           <w:szCs w:val="26"/>
           <w:lang w:val="vi-VN"/>
         </w:rPr>
-        <w:t xml:space="preserve"> 20</w:t>
+        <w:t xml:space="preserve"> 2</w:t>
+      </w:r>
+      <w:r>
+        <w:rPr>
+          <w:rFonts w:ascii="Times New Roman" w:hAnsi="Times New Roman" w:cs="Times New Roman"/>
+          <w:i/>
+          <w:iCs/>
+          <w:noProof/>
+          <w:sz w:val="26"/>
+          <w:szCs w:val="26"/>
+        </w:rPr>
+        <w:t>1</w:t>
       </w:r>
       <w:r>
         <w:rPr>
@@ -475,7 +486,7 @@
           <w:szCs w:val="26"/>
         </w:rPr>
         <w:drawing>
-          <wp:inline distT="0" distB="0" distL="0" distR="0" wp14:anchorId="33C799B3" wp14:editId="0B6040AC">
+          <wp:inline distT="0" distB="0" distL="0" distR="0" wp14:anchorId="31B91F93" wp14:editId="25FD26CA">
             <wp:extent cx="1152525" cy="581025"/>
             <wp:effectExtent l="0" t="0" r="0" b="0"/>
             <wp:docPr id="26" name="Picture 26" descr="A black and white rectangle with black text&#10;&#10;Description automatically generated with low confidence"/>
@@ -562,7 +573,18 @@
           <w:szCs w:val="26"/>
           <w:lang w:val="vi-VN"/>
         </w:rPr>
-        <w:t xml:space="preserve"> 21</w:t>
+        <w:t xml:space="preserve"> 2</w:t>
+      </w:r>
+      <w:r>
+        <w:rPr>
+          <w:rFonts w:ascii="Times New Roman" w:hAnsi="Times New Roman" w:cs="Times New Roman"/>
+          <w:i/>
+          <w:iCs/>
+          <w:noProof/>
+          <w:sz w:val="26"/>
+          <w:szCs w:val="26"/>
+        </w:rPr>
+        <w:t>2</w:t>
       </w:r>
       <w:r>
         <w:rPr>
@@ -795,7 +817,7 @@
           <w:szCs w:val="26"/>
         </w:rPr>
         <w:drawing>
-          <wp:inline distT="0" distB="0" distL="0" distR="0" wp14:anchorId="069DB565" wp14:editId="6B448BED">
+          <wp:inline distT="0" distB="0" distL="0" distR="0" wp14:anchorId="7BC5EBCB" wp14:editId="72F3D7D5">
             <wp:extent cx="3992880" cy="5318760"/>
             <wp:effectExtent l="0" t="0" r="0" b="0"/>
             <wp:docPr id="1104628137" name="Picture 3" descr="A screen shot of a black screen&#10;&#10;Description automatically generated with low confidence"/>
@@ -882,7 +904,30 @@
           <w:szCs w:val="26"/>
           <w:lang w:val="vi-VN"/>
         </w:rPr>
-        <w:t xml:space="preserve"> 22: Sơ đồ bảng dữ liệu sau bước 4.1.1.b</w:t>
+        <w:t xml:space="preserve"> 2</w:t>
+      </w:r>
+      <w:r>
+        <w:rPr>
+          <w:rFonts w:ascii="Times New Roman" w:hAnsi="Times New Roman" w:cs="Times New Roman"/>
+          <w:i/>
+          <w:iCs/>
+          <w:noProof/>
+          <w:sz w:val="26"/>
+          <w:szCs w:val="26"/>
+        </w:rPr>
+        <w:t>3</w:t>
+      </w:r>
+      <w:r>
+        <w:rPr>
+          <w:rFonts w:ascii="Times New Roman" w:hAnsi="Times New Roman" w:cs="Times New Roman"/>
+          <w:i/>
+          <w:iCs/>
+          <w:noProof/>
+          <w:sz w:val="26"/>
+          <w:szCs w:val="26"/>
+          <w:lang w:val="vi-VN"/>
+        </w:rPr>
+        <w:t>: Sơ đồ bảng dữ liệu sau bước 4.1.1.b</w:t>
       </w:r>
     </w:p>
     <w:p>
@@ -974,7 +1019,7 @@
         </w:rPr>
         <w:lastRenderedPageBreak/>
         <w:drawing>
-          <wp:inline distT="0" distB="0" distL="0" distR="0" wp14:anchorId="3FB8F1B1" wp14:editId="351CF109">
+          <wp:inline distT="0" distB="0" distL="0" distR="0" wp14:anchorId="0FAC07C9" wp14:editId="55B351CE">
             <wp:extent cx="1267239" cy="1457325"/>
             <wp:effectExtent l="0" t="0" r="9525" b="0"/>
             <wp:docPr id="6" name="Picture 6" descr="A picture containing text, font, white, screenshot&#10;&#10;Description automatically generated"/>
@@ -1048,7 +1093,18 @@
           <w:szCs w:val="26"/>
           <w:lang w:val="vi-VN"/>
         </w:rPr>
-        <w:t xml:space="preserve"> 23</w:t>
+        <w:t xml:space="preserve"> 2</w:t>
+      </w:r>
+      <w:r>
+        <w:rPr>
+          <w:rFonts w:ascii="Times New Roman" w:hAnsi="Times New Roman" w:cs="Times New Roman"/>
+          <w:i/>
+          <w:iCs/>
+          <w:noProof/>
+          <w:sz w:val="26"/>
+          <w:szCs w:val="26"/>
+        </w:rPr>
+        <w:t>4</w:t>
       </w:r>
       <w:r>
         <w:rPr>
@@ -1286,7 +1342,7 @@
         </w:rPr>
         <w:lastRenderedPageBreak/>
         <w:drawing>
-          <wp:inline distT="0" distB="0" distL="0" distR="0" wp14:anchorId="3257C907" wp14:editId="6CC7D474">
+          <wp:inline distT="0" distB="0" distL="0" distR="0" wp14:anchorId="5B5636FB" wp14:editId="158831A6">
             <wp:extent cx="4137660" cy="6446520"/>
             <wp:effectExtent l="0" t="0" r="0" b="0"/>
             <wp:docPr id="1254161874" name="Picture 5" descr="A picture containing screenshot, text, design&#10;&#10;Description automatically generated"/>
@@ -1373,7 +1429,30 @@
           <w:szCs w:val="26"/>
           <w:lang w:val="vi-VN"/>
         </w:rPr>
-        <w:t xml:space="preserve"> 24: Sơ đồ bảng dữ liệu sau bước 4.1.2.a</w:t>
+        <w:t xml:space="preserve"> 2</w:t>
+      </w:r>
+      <w:r>
+        <w:rPr>
+          <w:rFonts w:ascii="Times New Roman" w:hAnsi="Times New Roman" w:cs="Times New Roman"/>
+          <w:i/>
+          <w:iCs/>
+          <w:noProof/>
+          <w:sz w:val="26"/>
+          <w:szCs w:val="26"/>
+        </w:rPr>
+        <w:t>5</w:t>
+      </w:r>
+      <w:r>
+        <w:rPr>
+          <w:rFonts w:ascii="Times New Roman" w:hAnsi="Times New Roman" w:cs="Times New Roman"/>
+          <w:i/>
+          <w:iCs/>
+          <w:noProof/>
+          <w:sz w:val="26"/>
+          <w:szCs w:val="26"/>
+          <w:lang w:val="vi-VN"/>
+        </w:rPr>
+        <w:t>: Sơ đồ bảng dữ liệu sau bước 4.1.2.a</w:t>
       </w:r>
     </w:p>
     <w:p>
@@ -1456,7 +1535,7 @@
         </w:rPr>
         <w:lastRenderedPageBreak/>
         <w:drawing>
-          <wp:inline distT="0" distB="0" distL="0" distR="0" wp14:anchorId="492E47D9" wp14:editId="0F872448">
+          <wp:inline distT="0" distB="0" distL="0" distR="0" wp14:anchorId="24E56773" wp14:editId="0FBE7ED2">
             <wp:extent cx="2823308" cy="1295400"/>
             <wp:effectExtent l="0" t="0" r="0" b="0"/>
             <wp:docPr id="8" name="Picture 8" descr="A diagram of a flowchart&#10;&#10;Description automatically generated with medium confidence"/>
@@ -1530,7 +1609,18 @@
           <w:szCs w:val="26"/>
           <w:lang w:val="vi-VN"/>
         </w:rPr>
-        <w:t xml:space="preserve"> 25</w:t>
+        <w:t xml:space="preserve"> 2</w:t>
+      </w:r>
+      <w:r>
+        <w:rPr>
+          <w:rFonts w:ascii="Times New Roman" w:hAnsi="Times New Roman" w:cs="Times New Roman"/>
+          <w:i/>
+          <w:iCs/>
+          <w:noProof/>
+          <w:sz w:val="26"/>
+          <w:szCs w:val="26"/>
+        </w:rPr>
+        <w:t>6</w:t>
       </w:r>
       <w:r>
         <w:rPr>
@@ -1800,7 +1890,7 @@
           <w:lang w:val="vi-VN"/>
         </w:rPr>
         <w:drawing>
-          <wp:inline distT="0" distB="0" distL="0" distR="0" wp14:anchorId="4E878678" wp14:editId="403E78CB">
+          <wp:inline distT="0" distB="0" distL="0" distR="0" wp14:anchorId="1A14022D" wp14:editId="0CA4418E">
             <wp:extent cx="5579745" cy="4141470"/>
             <wp:effectExtent l="0" t="0" r="1905" b="0"/>
             <wp:docPr id="263664440" name="Picture 7" descr="A black screen with white text&#10;&#10;Description automatically generated with low confidence"/>
@@ -1882,7 +1972,30 @@
           <w:szCs w:val="26"/>
           <w:lang w:val="vi-VN"/>
         </w:rPr>
-        <w:t xml:space="preserve"> 26: Sơ đồ bảng dữ liệu sau bước 4.1.2.b</w:t>
+        <w:t xml:space="preserve"> 2</w:t>
+      </w:r>
+      <w:r>
+        <w:rPr>
+          <w:rFonts w:ascii="Times New Roman" w:hAnsi="Times New Roman" w:cs="Times New Roman"/>
+          <w:i/>
+          <w:iCs/>
+          <w:noProof/>
+          <w:sz w:val="26"/>
+          <w:szCs w:val="26"/>
+        </w:rPr>
+        <w:t>7</w:t>
+      </w:r>
+      <w:r>
+        <w:rPr>
+          <w:rFonts w:ascii="Times New Roman" w:hAnsi="Times New Roman" w:cs="Times New Roman"/>
+          <w:i/>
+          <w:iCs/>
+          <w:noProof/>
+          <w:sz w:val="26"/>
+          <w:szCs w:val="26"/>
+          <w:lang w:val="vi-VN"/>
+        </w:rPr>
+        <w:t>: Sơ đồ bảng dữ liệu sau bước 4.1.2.b</w:t>
       </w:r>
     </w:p>
     <w:p>
@@ -1934,10 +2047,10 @@
           <w:szCs w:val="26"/>
         </w:rPr>
         <w:drawing>
-          <wp:inline distT="0" distB="0" distL="0" distR="0" wp14:anchorId="37ACDD5C" wp14:editId="7DB4F58C">
+          <wp:inline distT="0" distB="0" distL="0" distR="0" wp14:anchorId="1473A9D3" wp14:editId="3446B0D6">
             <wp:extent cx="5579745" cy="1423035"/>
             <wp:effectExtent l="0" t="0" r="0" b="0"/>
-            <wp:docPr id="197" name="Picture 197"/>
+            <wp:docPr id="197" name="Picture 197" descr="A black background with white rectangles&#10;&#10;Description automatically generated with low confidence"/>
             <wp:cNvGraphicFramePr>
               <a:graphicFrameLocks xmlns:a="http://schemas.openxmlformats.org/drawingml/2006/main" noChangeAspect="1"/>
             </wp:cNvGraphicFramePr>
@@ -1945,7 +2058,7 @@
               <a:graphicData uri="http://schemas.openxmlformats.org/drawingml/2006/picture">
                 <pic:pic xmlns:pic="http://schemas.openxmlformats.org/drawingml/2006/picture">
                   <pic:nvPicPr>
-                    <pic:cNvPr id="0" name="Picture 9"/>
+                    <pic:cNvPr id="197" name="Picture 197" descr="A black background with white rectangles&#10;&#10;Description automatically generated with low confidence"/>
                     <pic:cNvPicPr>
                       <a:picLocks noChangeAspect="1" noChangeArrowheads="1"/>
                     </pic:cNvPicPr>
@@ -2021,7 +2134,18 @@
           <w:szCs w:val="26"/>
           <w:lang w:val="vi-VN"/>
         </w:rPr>
-        <w:t xml:space="preserve"> 27</w:t>
+        <w:t xml:space="preserve"> 2</w:t>
+      </w:r>
+      <w:r>
+        <w:rPr>
+          <w:rFonts w:ascii="Times New Roman" w:hAnsi="Times New Roman" w:cs="Times New Roman"/>
+          <w:i/>
+          <w:iCs/>
+          <w:noProof/>
+          <w:sz w:val="26"/>
+          <w:szCs w:val="26"/>
+        </w:rPr>
+        <w:t>8</w:t>
       </w:r>
       <w:r>
         <w:rPr>
@@ -2268,7 +2392,7 @@
         </w:rPr>
         <w:lastRenderedPageBreak/>
         <w:drawing>
-          <wp:inline distT="0" distB="0" distL="0" distR="0" wp14:anchorId="223D07FA" wp14:editId="1A67CF13">
+          <wp:inline distT="0" distB="0" distL="0" distR="0" wp14:anchorId="16FAC987" wp14:editId="2E11F3F8">
             <wp:extent cx="5579745" cy="3604260"/>
             <wp:effectExtent l="0" t="0" r="1905" b="0"/>
             <wp:docPr id="1675421785" name="Picture 8" descr="A screenshot of a computer&#10;&#10;Description automatically generated with medium confidence"/>
@@ -2353,7 +2477,30 @@
           <w:szCs w:val="26"/>
           <w:lang w:val="vi-VN"/>
         </w:rPr>
-        <w:t xml:space="preserve"> 28: Sơ đồ bảng dữ liệu sau bước 4.1.3.a</w:t>
+        <w:t xml:space="preserve"> 2</w:t>
+      </w:r>
+      <w:r>
+        <w:rPr>
+          <w:rFonts w:ascii="Times New Roman" w:hAnsi="Times New Roman" w:cs="Times New Roman"/>
+          <w:i/>
+          <w:iCs/>
+          <w:noProof/>
+          <w:sz w:val="26"/>
+          <w:szCs w:val="26"/>
+        </w:rPr>
+        <w:t>9</w:t>
+      </w:r>
+      <w:r>
+        <w:rPr>
+          <w:rFonts w:ascii="Times New Roman" w:hAnsi="Times New Roman" w:cs="Times New Roman"/>
+          <w:i/>
+          <w:iCs/>
+          <w:noProof/>
+          <w:sz w:val="26"/>
+          <w:szCs w:val="26"/>
+          <w:lang w:val="vi-VN"/>
+        </w:rPr>
+        <w:t>: Sơ đồ bảng dữ liệu sau bước 4.1.3.a</w:t>
       </w:r>
     </w:p>
     <w:p>
@@ -2402,10 +2549,10 @@
           <w:szCs w:val="26"/>
         </w:rPr>
         <w:drawing>
-          <wp:inline distT="0" distB="0" distL="0" distR="0" wp14:anchorId="1B7FC9CC" wp14:editId="106D4BF0">
+          <wp:inline distT="0" distB="0" distL="0" distR="0" wp14:anchorId="01C94637" wp14:editId="21976CA5">
             <wp:extent cx="5579745" cy="1776095"/>
             <wp:effectExtent l="0" t="0" r="0" b="0"/>
-            <wp:docPr id="199" name="Picture 199"/>
+            <wp:docPr id="199" name="Picture 199" descr="A black background with white rectangles&#10;&#10;Description automatically generated with medium confidence"/>
             <wp:cNvGraphicFramePr>
               <a:graphicFrameLocks xmlns:a="http://schemas.openxmlformats.org/drawingml/2006/main" noChangeAspect="1"/>
             </wp:cNvGraphicFramePr>
@@ -2413,7 +2560,7 @@
               <a:graphicData uri="http://schemas.openxmlformats.org/drawingml/2006/picture">
                 <pic:pic xmlns:pic="http://schemas.openxmlformats.org/drawingml/2006/picture">
                   <pic:nvPicPr>
-                    <pic:cNvPr id="0" name="Picture 13"/>
+                    <pic:cNvPr id="199" name="Picture 199" descr="A black background with white rectangles&#10;&#10;Description automatically generated with medium confidence"/>
                     <pic:cNvPicPr>
                       <a:picLocks noChangeAspect="1" noChangeArrowheads="1"/>
                     </pic:cNvPicPr>
@@ -2489,7 +2636,18 @@
           <w:szCs w:val="26"/>
           <w:lang w:val="vi-VN"/>
         </w:rPr>
-        <w:t xml:space="preserve"> 29</w:t>
+        <w:t xml:space="preserve"> </w:t>
+      </w:r>
+      <w:r>
+        <w:rPr>
+          <w:rFonts w:ascii="Times New Roman" w:hAnsi="Times New Roman" w:cs="Times New Roman"/>
+          <w:i/>
+          <w:iCs/>
+          <w:noProof/>
+          <w:sz w:val="26"/>
+          <w:szCs w:val="26"/>
+        </w:rPr>
+        <w:t>30</w:t>
       </w:r>
       <w:r>
         <w:rPr>
@@ -2769,7 +2927,7 @@
           <w:szCs w:val="26"/>
         </w:rPr>
         <w:drawing>
-          <wp:inline distT="0" distB="0" distL="0" distR="0" wp14:anchorId="4C06EBD6" wp14:editId="40924CAE">
+          <wp:inline distT="0" distB="0" distL="0" distR="0" wp14:anchorId="492FC66B" wp14:editId="48DBC47F">
             <wp:extent cx="5579745" cy="4122420"/>
             <wp:effectExtent l="0" t="0" r="1905" b="0"/>
             <wp:docPr id="802277749" name="Picture 9" descr="A screenshot of a computer screen&#10;&#10;Description automatically generated with medium confidence"/>
@@ -2856,7 +3014,7 @@
           <w:szCs w:val="26"/>
           <w:lang w:val="vi-VN"/>
         </w:rPr>
-        <w:t xml:space="preserve"> 30</w:t>
+        <w:t xml:space="preserve"> 3</w:t>
       </w:r>
       <w:r>
         <w:rPr>
@@ -2866,9 +3024,8 @@
           <w:noProof/>
           <w:sz w:val="26"/>
           <w:szCs w:val="26"/>
-          <w:lang w:val="vi-VN"/>
-        </w:rPr>
-        <w:t xml:space="preserve">: </w:t>
+        </w:rPr>
+        <w:t>1</w:t>
       </w:r>
       <w:r>
         <w:rPr>
@@ -2880,7 +3037,42 @@
           <w:szCs w:val="26"/>
           <w:lang w:val="vi-VN"/>
         </w:rPr>
-        <w:t>Sơ đồ logic sau bước 4.1.3.b</w:t>
+        <w:t xml:space="preserve">: </w:t>
+      </w:r>
+      <w:r>
+        <w:rPr>
+          <w:rFonts w:ascii="Times New Roman" w:hAnsi="Times New Roman" w:cs="Times New Roman"/>
+          <w:i/>
+          <w:iCs/>
+          <w:noProof/>
+          <w:sz w:val="26"/>
+          <w:szCs w:val="26"/>
+          <w:lang w:val="vi-VN"/>
+        </w:rPr>
+        <w:t xml:space="preserve">Sơ đồ </w:t>
+      </w:r>
+      <w:r>
+        <w:rPr>
+          <w:rFonts w:ascii="Times New Roman" w:hAnsi="Times New Roman" w:cs="Times New Roman"/>
+          <w:i/>
+          <w:iCs/>
+          <w:noProof/>
+          <w:sz w:val="26"/>
+          <w:szCs w:val="26"/>
+        </w:rPr>
+        <w:t>bảng dữ liệu</w:t>
+      </w:r>
+      <w:r>
+        <w:rPr>
+          <w:rFonts w:ascii="Times New Roman" w:hAnsi="Times New Roman" w:cs="Times New Roman"/>
+          <w:i/>
+          <w:iCs/>
+          <w:noProof/>
+          <w:sz w:val="26"/>
+          <w:szCs w:val="26"/>
+          <w:lang w:val="vi-VN"/>
+        </w:rPr>
+        <w:t xml:space="preserve"> sau bước 4.1.3.b</w:t>
       </w:r>
     </w:p>
     <w:p>
@@ -2932,7 +3124,7 @@
           <w:szCs w:val="26"/>
         </w:rPr>
         <w:drawing>
-          <wp:inline distT="0" distB="0" distL="0" distR="0" wp14:anchorId="4794842E" wp14:editId="279FB1CD">
+          <wp:inline distT="0" distB="0" distL="0" distR="0" wp14:anchorId="320E1CDF" wp14:editId="62765D98">
             <wp:extent cx="5579745" cy="1964055"/>
             <wp:effectExtent l="0" t="0" r="1905" b="0"/>
             <wp:docPr id="16760130" name="Picture 1" descr="A picture containing text, diagram, screenshot, line&#10;&#10;Description automatically generated"/>
@@ -3006,7 +3198,18 @@
           <w:szCs w:val="26"/>
           <w:lang w:val="vi-VN"/>
         </w:rPr>
-        <w:t xml:space="preserve"> 31</w:t>
+        <w:t xml:space="preserve"> 3</w:t>
+      </w:r>
+      <w:r>
+        <w:rPr>
+          <w:rFonts w:ascii="Times New Roman" w:hAnsi="Times New Roman" w:cs="Times New Roman"/>
+          <w:i/>
+          <w:iCs/>
+          <w:noProof/>
+          <w:sz w:val="26"/>
+          <w:szCs w:val="26"/>
+        </w:rPr>
+        <w:t>2</w:t>
       </w:r>
       <w:r>
         <w:rPr>
@@ -3316,6 +3519,15 @@
         </w:rPr>
         <w:t>Quy định liên quan: QĐ4</w:t>
       </w:r>
+      <w:r>
+        <w:rPr>
+          <w:rFonts w:ascii="Times New Roman" w:eastAsia="Times New Roman" w:hAnsi="Times New Roman" w:cs="Times New Roman"/>
+          <w:color w:val="000000"/>
+          <w:sz w:val="26"/>
+          <w:szCs w:val="26"/>
+        </w:rPr>
+        <w:t>, QĐ5, QĐ6</w:t>
+      </w:r>
     </w:p>
     <w:p>
       <w:pPr>
@@ -3370,6 +3582,15 @@
         </w:rPr>
         <w:t>Thuộc tính mới: </w:t>
       </w:r>
+      <w:r>
+        <w:rPr>
+          <w:rFonts w:ascii="Times New Roman" w:eastAsia="Times New Roman" w:hAnsi="Times New Roman" w:cs="Times New Roman"/>
+          <w:color w:val="000000"/>
+          <w:sz w:val="26"/>
+          <w:szCs w:val="26"/>
+        </w:rPr>
+        <w:t>DiemKhongChe</w:t>
+      </w:r>
     </w:p>
     <w:p>
       <w:pPr>
@@ -3451,6 +3672,212 @@
         </w:rPr>
         <w:t>Thiết kế dữ liệu: </w:t>
       </w:r>
+    </w:p>
+    <w:p>
+      <w:pPr>
+        <w:pStyle w:val="ListParagraph"/>
+        <w:spacing w:after="0" w:line="360" w:lineRule="auto"/>
+        <w:ind w:left="567"/>
+        <w:textAlignment w:val="baseline"/>
+        <w:rPr>
+          <w:rFonts w:ascii="Times New Roman" w:eastAsia="Times New Roman" w:hAnsi="Times New Roman" w:cs="Times New Roman"/>
+          <w:color w:val="000000"/>
+          <w:sz w:val="26"/>
+          <w:szCs w:val="26"/>
+        </w:rPr>
+      </w:pPr>
+      <w:r>
+        <w:rPr>
+          <w:noProof/>
+          <w:color w:val="000000"/>
+          <w:sz w:val="26"/>
+          <w:szCs w:val="26"/>
+        </w:rPr>
+        <w:drawing>
+          <wp:inline distT="0" distB="0" distL="0" distR="0" wp14:anchorId="71F16E1A" wp14:editId="5619CC23">
+            <wp:extent cx="5579745" cy="3990975"/>
+            <wp:effectExtent l="0" t="0" r="1905" b="0"/>
+            <wp:docPr id="1065699298" name="Picture 1" descr="A picture containing screenshot, text, design&#10;&#10;Description automatically generated"/>
+            <wp:cNvGraphicFramePr>
+              <a:graphicFrameLocks xmlns:a="http://schemas.openxmlformats.org/drawingml/2006/main" noChangeAspect="1"/>
+            </wp:cNvGraphicFramePr>
+            <a:graphic xmlns:a="http://schemas.openxmlformats.org/drawingml/2006/main">
+              <a:graphicData uri="http://schemas.openxmlformats.org/drawingml/2006/picture">
+                <pic:pic xmlns:pic="http://schemas.openxmlformats.org/drawingml/2006/picture">
+                  <pic:nvPicPr>
+                    <pic:cNvPr id="1065699298" name="Picture 1" descr="A picture containing screenshot, text, design&#10;&#10;Description automatically generated"/>
+                    <pic:cNvPicPr>
+                      <a:picLocks noChangeAspect="1" noChangeArrowheads="1"/>
+                    </pic:cNvPicPr>
+                  </pic:nvPicPr>
+                  <pic:blipFill>
+                    <a:blip r:embed="rId17" cstate="print">
+                      <a:extLst>
+                        <a:ext uri="{28A0092B-C50C-407E-A947-70E740481C1C}">
+                          <a14:useLocalDpi xmlns:a14="http://schemas.microsoft.com/office/drawing/2010/main" val="0"/>
+                        </a:ext>
+                      </a:extLst>
+                    </a:blip>
+                    <a:srcRect/>
+                    <a:stretch>
+                      <a:fillRect/>
+                    </a:stretch>
+                  </pic:blipFill>
+                  <pic:spPr bwMode="auto">
+                    <a:xfrm>
+                      <a:off x="0" y="0"/>
+                      <a:ext cx="5579745" cy="3990975"/>
+                    </a:xfrm>
+                    <a:prstGeom prst="rect">
+                      <a:avLst/>
+                    </a:prstGeom>
+                    <a:noFill/>
+                    <a:ln>
+                      <a:noFill/>
+                    </a:ln>
+                  </pic:spPr>
+                </pic:pic>
+              </a:graphicData>
+            </a:graphic>
+          </wp:inline>
+        </w:drawing>
+      </w:r>
+    </w:p>
+    <w:p>
+      <w:pPr>
+        <w:pStyle w:val="ListParagraph"/>
+        <w:spacing w:line="360" w:lineRule="auto"/>
+        <w:ind w:left="384" w:hanging="384"/>
+        <w:jc w:val="center"/>
+        <w:rPr>
+          <w:rFonts w:ascii="Times New Roman" w:hAnsi="Times New Roman" w:cs="Times New Roman"/>
+          <w:i/>
+          <w:iCs/>
+          <w:noProof/>
+          <w:sz w:val="26"/>
+          <w:szCs w:val="26"/>
+          <w:lang w:val="vi-VN"/>
+        </w:rPr>
+      </w:pPr>
+      <w:r>
+        <w:rPr>
+          <w:rFonts w:ascii="Times New Roman" w:hAnsi="Times New Roman" w:cs="Times New Roman"/>
+          <w:i/>
+          <w:iCs/>
+          <w:noProof/>
+          <w:sz w:val="26"/>
+          <w:szCs w:val="26"/>
+          <w:lang w:val="vi-VN"/>
+        </w:rPr>
+        <w:t>Hình 2 –</w:t>
+      </w:r>
+      <w:r>
+        <w:rPr>
+          <w:rFonts w:ascii="Times New Roman" w:hAnsi="Times New Roman" w:cs="Times New Roman"/>
+          <w:i/>
+          <w:iCs/>
+          <w:noProof/>
+          <w:sz w:val="26"/>
+          <w:szCs w:val="26"/>
+          <w:lang w:val="vi-VN"/>
+        </w:rPr>
+        <w:t xml:space="preserve"> 3</w:t>
+      </w:r>
+      <w:r>
+        <w:rPr>
+          <w:rFonts w:ascii="Times New Roman" w:hAnsi="Times New Roman" w:cs="Times New Roman"/>
+          <w:i/>
+          <w:iCs/>
+          <w:noProof/>
+          <w:sz w:val="26"/>
+          <w:szCs w:val="26"/>
+        </w:rPr>
+        <w:t>3</w:t>
+      </w:r>
+      <w:r>
+        <w:rPr>
+          <w:rFonts w:ascii="Times New Roman" w:hAnsi="Times New Roman" w:cs="Times New Roman"/>
+          <w:i/>
+          <w:iCs/>
+          <w:noProof/>
+          <w:sz w:val="26"/>
+          <w:szCs w:val="26"/>
+          <w:lang w:val="vi-VN"/>
+        </w:rPr>
+        <w:t xml:space="preserve">: </w:t>
+      </w:r>
+      <w:r>
+        <w:rPr>
+          <w:rFonts w:ascii="Times New Roman" w:hAnsi="Times New Roman" w:cs="Times New Roman"/>
+          <w:i/>
+          <w:iCs/>
+          <w:noProof/>
+          <w:sz w:val="26"/>
+          <w:szCs w:val="26"/>
+          <w:lang w:val="vi-VN"/>
+        </w:rPr>
+        <w:t xml:space="preserve">Sơ đồ </w:t>
+      </w:r>
+      <w:r>
+        <w:rPr>
+          <w:rFonts w:ascii="Times New Roman" w:hAnsi="Times New Roman" w:cs="Times New Roman"/>
+          <w:i/>
+          <w:iCs/>
+          <w:noProof/>
+          <w:sz w:val="26"/>
+          <w:szCs w:val="26"/>
+        </w:rPr>
+        <w:t>bảng dữ liệu</w:t>
+      </w:r>
+      <w:r>
+        <w:rPr>
+          <w:rFonts w:ascii="Times New Roman" w:hAnsi="Times New Roman" w:cs="Times New Roman"/>
+          <w:i/>
+          <w:iCs/>
+          <w:noProof/>
+          <w:sz w:val="26"/>
+          <w:szCs w:val="26"/>
+          <w:lang w:val="vi-VN"/>
+        </w:rPr>
+        <w:t xml:space="preserve"> sau bước 4.1.</w:t>
+      </w:r>
+      <w:r>
+        <w:rPr>
+          <w:rFonts w:ascii="Times New Roman" w:hAnsi="Times New Roman" w:cs="Times New Roman"/>
+          <w:i/>
+          <w:iCs/>
+          <w:noProof/>
+          <w:sz w:val="26"/>
+          <w:szCs w:val="26"/>
+        </w:rPr>
+        <w:t>4</w:t>
+      </w:r>
+      <w:r>
+        <w:rPr>
+          <w:rFonts w:ascii="Times New Roman" w:hAnsi="Times New Roman" w:cs="Times New Roman"/>
+          <w:i/>
+          <w:iCs/>
+          <w:noProof/>
+          <w:sz w:val="26"/>
+          <w:szCs w:val="26"/>
+          <w:lang w:val="vi-VN"/>
+        </w:rPr>
+        <w:t>.b</w:t>
+      </w:r>
+    </w:p>
+    <w:p>
+      <w:pPr>
+        <w:pStyle w:val="ListParagraph"/>
+        <w:spacing w:after="0" w:line="360" w:lineRule="auto"/>
+        <w:ind w:left="567"/>
+        <w:textAlignment w:val="baseline"/>
+        <w:rPr>
+          <w:rFonts w:ascii="Times New Roman" w:eastAsia="Times New Roman" w:hAnsi="Times New Roman" w:cs="Times New Roman"/>
+          <w:color w:val="000000"/>
+          <w:sz w:val="26"/>
+          <w:szCs w:val="26"/>
+        </w:rPr>
+      </w:pPr>
     </w:p>
     <w:p>
       <w:pPr>
@@ -3886,7 +4313,6 @@
           <w:sz w:val="26"/>
           <w:szCs w:val="26"/>
         </w:rPr>
-        <w:lastRenderedPageBreak/>
         <w:t xml:space="preserve">Sơ đồ logic: </w:t>
       </w:r>
     </w:p>
@@ -4216,6 +4642,7 @@
           <w:sz w:val="26"/>
           <w:szCs w:val="26"/>
         </w:rPr>
+        <w:lastRenderedPageBreak/>
         <w:t>Thuộc tính mới</w:t>
       </w:r>
     </w:p>
@@ -4683,7 +5110,6 @@
           <w:sz w:val="26"/>
           <w:szCs w:val="26"/>
         </w:rPr>
-        <w:lastRenderedPageBreak/>
         <w:t>Thiết kế dữ liệu</w:t>
       </w:r>
     </w:p>
@@ -5013,6 +5439,7 @@
           <w:sz w:val="26"/>
           <w:szCs w:val="26"/>
         </w:rPr>
+        <w:lastRenderedPageBreak/>
         <w:t>Sơ đồ luồng dữ liệu:</w:t>
       </w:r>
     </w:p>
@@ -5194,7 +5621,7 @@
           <w:szCs w:val="26"/>
         </w:rPr>
         <w:drawing>
-          <wp:inline distT="0" distB="0" distL="0" distR="0" wp14:anchorId="3474DE30" wp14:editId="027CB3AE">
+          <wp:inline distT="0" distB="0" distL="0" distR="0" wp14:anchorId="36B93BBF" wp14:editId="7B35F0D7">
             <wp:extent cx="5579745" cy="1964055"/>
             <wp:effectExtent l="0" t="0" r="1905" b="0"/>
             <wp:docPr id="1012944597" name="Picture 1" descr="A picture containing text, diagram, screenshot, line&#10;&#10;Description automatically generated"/>
@@ -5268,7 +5695,18 @@
           <w:szCs w:val="26"/>
           <w:lang w:val="vi-VN"/>
         </w:rPr>
-        <w:t xml:space="preserve"> 32</w:t>
+        <w:t xml:space="preserve"> 3</w:t>
+      </w:r>
+      <w:r>
+        <w:rPr>
+          <w:rFonts w:ascii="Times New Roman" w:hAnsi="Times New Roman" w:cs="Times New Roman"/>
+          <w:i/>
+          <w:iCs/>
+          <w:noProof/>
+          <w:sz w:val="26"/>
+          <w:szCs w:val="26"/>
+        </w:rPr>
+        <w:t>4</w:t>
       </w:r>
       <w:r>
         <w:rPr>
@@ -5369,7 +5807,6 @@
                 <w:sz w:val="26"/>
                 <w:szCs w:val="26"/>
               </w:rPr>
-              <w:lastRenderedPageBreak/>
               <w:t>STT</w:t>
             </w:r>
           </w:p>
@@ -5691,6 +6128,7 @@
                 <w:sz w:val="26"/>
                 <w:szCs w:val="26"/>
               </w:rPr>
+              <w:lastRenderedPageBreak/>
               <w:t>3</w:t>
             </w:r>
           </w:p>
@@ -6126,7 +6564,6 @@
                 <w:sz w:val="26"/>
                 <w:szCs w:val="26"/>
               </w:rPr>
-              <w:lastRenderedPageBreak/>
               <w:t xml:space="preserve">Thuộc tính: MaDiem, MaMonHoc, MaHocSinh, NamHoc, HocKy, DiemTX, DiemGK, DiemCK, DiemTB, </w:t>
             </w:r>
             <w:r>
@@ -6188,7 +6625,6 @@
                 <w:sz w:val="26"/>
                 <w:szCs w:val="26"/>
               </w:rPr>
-              <w:lastRenderedPageBreak/>
               <w:t>7</w:t>
             </w:r>
           </w:p>
@@ -6260,7 +6696,7 @@
                 <w:sz w:val="26"/>
                 <w:szCs w:val="26"/>
               </w:rPr>
-              <w:t>Thuộc tính: MaXepLoai, TenXepLoai, DiemToiThieu, DiemToiDa</w:t>
+              <w:t>Thuộc tính: MaXepLoai, TenXepLoai, DiemToiThieu, DiemToiDa,DiemKhongChe</w:t>
             </w:r>
           </w:p>
           <w:p>
@@ -6376,6 +6812,7 @@
                 <w:sz w:val="26"/>
                 <w:szCs w:val="26"/>
               </w:rPr>
+              <w:lastRenderedPageBreak/>
               <w:t xml:space="preserve">Thuộc tính: </w:t>
             </w:r>
             <w:r>
@@ -7739,7 +8176,6 @@
                 <w:sz w:val="26"/>
                 <w:szCs w:val="26"/>
               </w:rPr>
-              <w:lastRenderedPageBreak/>
               <w:t>10</w:t>
             </w:r>
           </w:p>
@@ -8853,6 +9289,7 @@
                 <w:sz w:val="26"/>
                 <w:szCs w:val="26"/>
               </w:rPr>
+              <w:lastRenderedPageBreak/>
               <w:t>19</w:t>
             </w:r>
           </w:p>
@@ -9860,7 +10297,6 @@
                 <w:sz w:val="26"/>
                 <w:szCs w:val="26"/>
               </w:rPr>
-              <w:lastRenderedPageBreak/>
               <w:t>5</w:t>
             </w:r>
           </w:p>
@@ -10766,6 +11202,7 @@
                 <w:sz w:val="26"/>
                 <w:szCs w:val="26"/>
               </w:rPr>
+              <w:lastRenderedPageBreak/>
               <w:t>2</w:t>
             </w:r>
           </w:p>
@@ -11679,7 +12116,6 @@
                 <w:sz w:val="26"/>
                 <w:szCs w:val="26"/>
               </w:rPr>
-              <w:lastRenderedPageBreak/>
               <w:t>1</w:t>
             </w:r>
           </w:p>
@@ -12551,6 +12987,7 @@
                 <w:sz w:val="26"/>
                 <w:szCs w:val="26"/>
               </w:rPr>
+              <w:lastRenderedPageBreak/>
               <w:t>8</w:t>
             </w:r>
           </w:p>
@@ -12961,11 +13398,11 @@
         <w:tblLook w:val="04A0" w:firstRow="1" w:lastRow="0" w:firstColumn="1" w:lastColumn="0" w:noHBand="0" w:noVBand="1"/>
       </w:tblPr>
       <w:tblGrid>
-        <w:gridCol w:w="708"/>
-        <w:gridCol w:w="1762"/>
-        <w:gridCol w:w="1697"/>
-        <w:gridCol w:w="2256"/>
-        <w:gridCol w:w="2508"/>
+        <w:gridCol w:w="709"/>
+        <w:gridCol w:w="1921"/>
+        <w:gridCol w:w="1690"/>
+        <w:gridCol w:w="2185"/>
+        <w:gridCol w:w="2426"/>
       </w:tblGrid>
       <w:tr>
         <w:tc>
@@ -13610,6 +14047,134 @@
                 <w:szCs w:val="26"/>
               </w:rPr>
               <w:t>Điểm tối đa để đạt được xếp loại</w:t>
+            </w:r>
+          </w:p>
+        </w:tc>
+      </w:tr>
+      <w:tr>
+        <w:tc>
+          <w:tcPr>
+            <w:tcW w:w="708" w:type="dxa"/>
+            <w:vAlign w:val="center"/>
+          </w:tcPr>
+          <w:p>
+            <w:pPr>
+              <w:pStyle w:val="NormalWeb"/>
+              <w:spacing w:before="0" w:beforeAutospacing="0" w:after="0" w:afterAutospacing="0" w:line="360" w:lineRule="auto"/>
+              <w:jc w:val="center"/>
+              <w:rPr>
+                <w:color w:val="000000"/>
+                <w:sz w:val="26"/>
+                <w:szCs w:val="26"/>
+              </w:rPr>
+            </w:pPr>
+            <w:r>
+              <w:rPr>
+                <w:color w:val="000000"/>
+                <w:sz w:val="26"/>
+                <w:szCs w:val="26"/>
+              </w:rPr>
+              <w:t>5</w:t>
+            </w:r>
+          </w:p>
+        </w:tc>
+        <w:tc>
+          <w:tcPr>
+            <w:tcW w:w="1762" w:type="dxa"/>
+            <w:vAlign w:val="center"/>
+          </w:tcPr>
+          <w:p>
+            <w:pPr>
+              <w:pStyle w:val="NormalWeb"/>
+              <w:spacing w:before="0" w:beforeAutospacing="0" w:after="0" w:afterAutospacing="0" w:line="360" w:lineRule="auto"/>
+              <w:jc w:val="center"/>
+              <w:rPr>
+                <w:sz w:val="26"/>
+                <w:szCs w:val="26"/>
+              </w:rPr>
+            </w:pPr>
+            <w:r>
+              <w:rPr>
+                <w:sz w:val="26"/>
+                <w:szCs w:val="26"/>
+              </w:rPr>
+              <w:t>DiemKhongChe</w:t>
+            </w:r>
+          </w:p>
+        </w:tc>
+        <w:tc>
+          <w:tcPr>
+            <w:tcW w:w="1697" w:type="dxa"/>
+            <w:vAlign w:val="center"/>
+          </w:tcPr>
+          <w:p>
+            <w:pPr>
+              <w:pStyle w:val="NormalWeb"/>
+              <w:spacing w:before="0" w:beforeAutospacing="0" w:after="0" w:afterAutospacing="0" w:line="360" w:lineRule="auto"/>
+              <w:jc w:val="center"/>
+              <w:rPr>
+                <w:color w:val="000000"/>
+                <w:sz w:val="26"/>
+                <w:szCs w:val="26"/>
+              </w:rPr>
+            </w:pPr>
+            <w:r>
+              <w:rPr>
+                <w:color w:val="000000"/>
+                <w:sz w:val="26"/>
+                <w:szCs w:val="26"/>
+              </w:rPr>
+              <w:t xml:space="preserve">float </w:t>
+            </w:r>
+          </w:p>
+        </w:tc>
+        <w:tc>
+          <w:tcPr>
+            <w:tcW w:w="2256" w:type="dxa"/>
+            <w:vAlign w:val="center"/>
+          </w:tcPr>
+          <w:p>
+            <w:pPr>
+              <w:spacing w:line="360" w:lineRule="auto"/>
+              <w:jc w:val="center"/>
+              <w:rPr>
+                <w:rFonts w:ascii="Times New Roman" w:hAnsi="Times New Roman" w:cs="Times New Roman"/>
+                <w:color w:val="000000"/>
+                <w:sz w:val="26"/>
+                <w:szCs w:val="26"/>
+              </w:rPr>
+            </w:pPr>
+            <w:r>
+              <w:rPr>
+                <w:rFonts w:ascii="Times New Roman" w:hAnsi="Times New Roman" w:cs="Times New Roman"/>
+                <w:color w:val="000000"/>
+                <w:sz w:val="26"/>
+                <w:szCs w:val="26"/>
+              </w:rPr>
+              <w:t>0 &lt;= Điểm &lt;=10.</w:t>
+            </w:r>
+          </w:p>
+        </w:tc>
+        <w:tc>
+          <w:tcPr>
+            <w:tcW w:w="2508" w:type="dxa"/>
+            <w:vAlign w:val="center"/>
+          </w:tcPr>
+          <w:p>
+            <w:pPr>
+              <w:pStyle w:val="NormalWeb"/>
+              <w:spacing w:before="0" w:beforeAutospacing="0" w:after="0" w:afterAutospacing="0" w:line="360" w:lineRule="auto"/>
+              <w:rPr>
+                <w:sz w:val="26"/>
+                <w:szCs w:val="26"/>
+              </w:rPr>
+            </w:pPr>
+            <w:r>
+              <w:rPr>
+                <w:sz w:val="26"/>
+                <w:szCs w:val="26"/>
+              </w:rPr>
+              <w:t>Điểm khống chế khi xếp loại học sinh</w:t>
             </w:r>
           </w:p>
         </w:tc>
@@ -13835,7 +14400,6 @@
                 <w:sz w:val="26"/>
                 <w:szCs w:val="26"/>
               </w:rPr>
-              <w:lastRenderedPageBreak/>
               <w:t>1</w:t>
             </w:r>
           </w:p>
@@ -14582,6 +15146,7 @@
                 <w:sz w:val="26"/>
                 <w:szCs w:val="26"/>
               </w:rPr>
+              <w:lastRenderedPageBreak/>
               <w:t>7</w:t>
             </w:r>
           </w:p>

</xml_diff>